<commit_message>
Atualizado os requisitos conforme informações inicialmente conversadas.
</commit_message>
<xml_diff>
--- a/Requisitos - Cinema.docx
+++ b/Requisitos - Cinema.docx
@@ -253,82 +253,6 @@
           <w:rFonts w:ascii="Arial" w:hAnsi="Arial" w:cs="Arial"/>
         </w:rPr>
         <w:t>: um mesmo funcionário pode ser caixa no horário das 16:00, e baleiro no horário das 21:00). Todo horário tem, pelo menos, três funcionários alocados.</w:t>
-      </w:r>
-    </w:p>
-    <w:p>
-      <w:pPr>
-        <w:pStyle w:val="PargrafodaLista"/>
-        <w:numPr>
-          <w:ilvl w:val="0"/>
-          <w:numId w:val="1"/>
-        </w:numPr>
-        <w:jc w:val="both"/>
-        <w:rPr>
-          <w:rFonts w:ascii="Arial" w:hAnsi="Arial" w:cs="Arial"/>
-        </w:rPr>
-      </w:pPr>
-      <w:r>
-        <w:rPr>
-          <w:rFonts w:ascii="Arial" w:hAnsi="Arial" w:cs="Arial"/>
-        </w:rPr>
-        <w:t xml:space="preserve">Se uma sala atingir a capacidade máxima, deverá sugerir através de uma mensagem, a alocação de mais uma sala para aquele filme. </w:t>
-      </w:r>
-    </w:p>
-    <w:p>
-      <w:pPr>
-        <w:pStyle w:val="PargrafodaLista"/>
-        <w:numPr>
-          <w:ilvl w:val="0"/>
-          <w:numId w:val="1"/>
-        </w:numPr>
-        <w:jc w:val="both"/>
-        <w:rPr>
-          <w:rFonts w:ascii="Arial" w:hAnsi="Arial" w:cs="Arial"/>
-        </w:rPr>
-      </w:pPr>
-      <w:r>
-        <w:rPr>
-          <w:rFonts w:ascii="Arial" w:hAnsi="Arial" w:cs="Arial"/>
-        </w:rPr>
-        <w:t xml:space="preserve">Cada sala de cinema deve possuir um totalizador que exiba: “Quantidade de ingressos vendidos / Capacidade máxima da sala”.  </w:t>
-      </w:r>
-    </w:p>
-    <w:p>
-      <w:pPr>
-        <w:pStyle w:val="PargrafodaLista"/>
-        <w:numPr>
-          <w:ilvl w:val="0"/>
-          <w:numId w:val="1"/>
-        </w:numPr>
-        <w:jc w:val="both"/>
-        <w:rPr>
-          <w:rFonts w:ascii="Arial" w:hAnsi="Arial" w:cs="Arial"/>
-        </w:rPr>
-      </w:pPr>
-      <w:r>
-        <w:rPr>
-          <w:rFonts w:ascii="Arial" w:hAnsi="Arial"/>
-        </w:rPr>
-        <w:t>Cada sala possui 200 assentos e cada assento só pode ser vendido uma vez por sessão.</w:t>
-      </w:r>
-    </w:p>
-    <w:p>
-      <w:pPr>
-        <w:pStyle w:val="PargrafodaLista"/>
-        <w:numPr>
-          <w:ilvl w:val="0"/>
-          <w:numId w:val="1"/>
-        </w:numPr>
-        <w:jc w:val="both"/>
-        <w:rPr>
-          <w:rFonts w:ascii="Arial" w:hAnsi="Arial" w:cs="Arial"/>
-        </w:rPr>
-      </w:pPr>
-      <w:r>
-        <w:rPr>
-          <w:rFonts w:ascii="Arial" w:hAnsi="Arial"/>
-        </w:rPr>
-        <w:t>Os ingressos podem ser comprados pelo site do cinema.</w:t>
       </w:r>
     </w:p>
     <w:p>

</xml_diff>

<commit_message>
Corrigido o nome do BDI
</commit_message>
<xml_diff>
--- a/Requisitos - Cinema.docx
+++ b/Requisitos - Cinema.docx
@@ -24,7 +24,6 @@
         </w:rPr>
         <w:t xml:space="preserve">Requisitos </w:t>
       </w:r>
-      <w:proofErr w:type="spellStart"/>
       <w:r>
         <w:rPr>
           <w:rFonts w:ascii="Arial" w:hAnsi="Arial" w:cs="Arial"/>
@@ -33,9 +32,8 @@
           <w:sz w:val="24"/>
           <w:szCs w:val="24"/>
         </w:rPr>
-        <w:t>Congercin</w:t>
-      </w:r>
-      <w:proofErr w:type="spellEnd"/>
+        <w:t>DataCine</w:t>
+      </w:r>
       <w:r>
         <w:rPr>
           <w:rFonts w:ascii="Arial" w:hAnsi="Arial" w:cs="Arial"/>
@@ -205,21 +203,7 @@
         <w:rPr>
           <w:rFonts w:ascii="Arial" w:hAnsi="Arial" w:cs="Arial"/>
         </w:rPr>
-        <w:t>O cinema só trabalha com horários fixos de filmes, os quais atualmente são: 16:00, 17:00, 18:00, 19:30, 20:00, 22:00, 24:00. A cada um destes horários está vinculado um conjunto de funcionários responsáveis pelo bom andamento das atividades do cinema naquele horário, e que desempenham uma função (</w:t>
-      </w:r>
-      <w:proofErr w:type="spellStart"/>
-      <w:r>
-        <w:rPr>
-          <w:rFonts w:ascii="Arial" w:hAnsi="Arial" w:cs="Arial"/>
-        </w:rPr>
-        <w:t>ex</w:t>
-      </w:r>
-      <w:proofErr w:type="spellEnd"/>
-      <w:r>
-        <w:rPr>
-          <w:rFonts w:ascii="Arial" w:hAnsi="Arial" w:cs="Arial"/>
-        </w:rPr>
-        <w:t>: caixa, balas, lanterninha, bilheteiro);</w:t>
+        <w:t>O cinema só trabalha com horários fixos de filmes, os quais atualmente são: 16:00, 17:00, 18:00, 19:30, 20:00, 22:00, 24:00. A cada um destes horários está vinculado um conjunto de funcionários responsáveis pelo bom andamento das atividades do cinema naquele horário, e que desempenham uma função (ex: caixa, balas, lanterninha, bilheteiro);</w:t>
       </w:r>
     </w:p>
     <w:p>
@@ -238,21 +222,7 @@
         <w:rPr>
           <w:rFonts w:ascii="Arial" w:hAnsi="Arial" w:cs="Arial"/>
         </w:rPr>
-        <w:t xml:space="preserve"> Cada funcionário é caracterizado pelo número da carteira de trabalho (único), nome, data de admissão e salário. Para maior satisfação dos funcionários, existe um rodízio das funções conforme o horário (</w:t>
-      </w:r>
-      <w:proofErr w:type="spellStart"/>
-      <w:r>
-        <w:rPr>
-          <w:rFonts w:ascii="Arial" w:hAnsi="Arial" w:cs="Arial"/>
-        </w:rPr>
-        <w:t>ex</w:t>
-      </w:r>
-      <w:proofErr w:type="spellEnd"/>
-      <w:r>
-        <w:rPr>
-          <w:rFonts w:ascii="Arial" w:hAnsi="Arial" w:cs="Arial"/>
-        </w:rPr>
-        <w:t>: um mesmo funcionário pode ser caixa no horário das 16:00, e baleiro no horário das 21:00). Todo horário tem, pelo menos, três funcionários alocados.</w:t>
+        <w:t xml:space="preserve"> Cada funcionário é caracterizado pelo número da carteira de trabalho (único), nome, data de admissão e salário. Para maior satisfação dos funcionários, existe um rodízio das funções conforme o horário (ex: um mesmo funcionário pode ser caixa no horário das 16:00, e baleiro no horário das 21:00). Todo horário tem, pelo menos, três funcionários alocados.</w:t>
       </w:r>
     </w:p>
     <w:p>

</xml_diff>